<commit_message>
actualización final documento informe agil
</commit_message>
<xml_diff>
--- a/Documentos DataEasy/INFORME Proyecto para Agil.docx
+++ b/Documentos DataEasy/INFORME Proyecto para Agil.docx
@@ -817,7 +817,7 @@
     </w:p>
     <w:sdt>
       <w:sdtPr>
-        <w:id w:val="-1904989717"/>
+        <w:id w:val="263569041"/>
         <w:docPartObj>
           <w:docPartGallery w:val="Table of Contents"/>
           <w:docPartUnique w:val="1"/>
@@ -5912,7 +5912,7 @@
     <w:sdt>
       <w:sdtPr>
         <w:lock w:val="contentLocked"/>
-        <w:id w:val="739601844"/>
+        <w:id w:val="-232836703"/>
         <w:tag w:val="goog_rdk_20"/>
       </w:sdtPr>
       <w:sdtContent>
@@ -5951,7 +5951,7 @@
             <w:sdt>
               <w:sdtPr>
                 <w:lock w:val="contentLocked"/>
-                <w:id w:val="468312862"/>
+                <w:id w:val="1589565272"/>
                 <w:tag w:val="goog_rdk_0"/>
               </w:sdtPr>
               <w:sdtContent>
@@ -5998,7 +5998,7 @@
             <w:sdt>
               <w:sdtPr>
                 <w:lock w:val="contentLocked"/>
-                <w:id w:val="396357361"/>
+                <w:id w:val="184640286"/>
                 <w:tag w:val="goog_rdk_1"/>
               </w:sdtPr>
               <w:sdtContent>
@@ -6050,7 +6050,7 @@
             <w:sdt>
               <w:sdtPr>
                 <w:lock w:val="contentLocked"/>
-                <w:id w:val="1741072957"/>
+                <w:id w:val="107382861"/>
                 <w:tag w:val="goog_rdk_2"/>
               </w:sdtPr>
               <w:sdtContent>
@@ -6097,7 +6097,7 @@
             <w:sdt>
               <w:sdtPr>
                 <w:lock w:val="contentLocked"/>
-                <w:id w:val="-16186515"/>
+                <w:id w:val="-850729448"/>
                 <w:tag w:val="goog_rdk_3"/>
               </w:sdtPr>
               <w:sdtContent>
@@ -6149,7 +6149,7 @@
             <w:sdt>
               <w:sdtPr>
                 <w:lock w:val="contentLocked"/>
-                <w:id w:val="-814009349"/>
+                <w:id w:val="-455411224"/>
                 <w:tag w:val="goog_rdk_4"/>
               </w:sdtPr>
               <w:sdtContent>
@@ -6196,7 +6196,7 @@
             <w:sdt>
               <w:sdtPr>
                 <w:lock w:val="contentLocked"/>
-                <w:id w:val="-178997187"/>
+                <w:id w:val="1243650625"/>
                 <w:tag w:val="goog_rdk_5"/>
               </w:sdtPr>
               <w:sdtContent>
@@ -6248,7 +6248,7 @@
             <w:sdt>
               <w:sdtPr>
                 <w:lock w:val="contentLocked"/>
-                <w:id w:val="491994528"/>
+                <w:id w:val="-430575621"/>
                 <w:tag w:val="goog_rdk_6"/>
               </w:sdtPr>
               <w:sdtContent>
@@ -6295,7 +6295,7 @@
             <w:sdt>
               <w:sdtPr>
                 <w:lock w:val="contentLocked"/>
-                <w:id w:val="-1059094166"/>
+                <w:id w:val="-928974503"/>
                 <w:tag w:val="goog_rdk_7"/>
               </w:sdtPr>
               <w:sdtContent>
@@ -6347,7 +6347,7 @@
             <w:sdt>
               <w:sdtPr>
                 <w:lock w:val="contentLocked"/>
-                <w:id w:val="-1190067013"/>
+                <w:id w:val="216583401"/>
                 <w:tag w:val="goog_rdk_8"/>
               </w:sdtPr>
               <w:sdtContent>
@@ -6394,7 +6394,7 @@
             <w:sdt>
               <w:sdtPr>
                 <w:lock w:val="contentLocked"/>
-                <w:id w:val="1229968753"/>
+                <w:id w:val="378199510"/>
                 <w:tag w:val="goog_rdk_9"/>
               </w:sdtPr>
               <w:sdtContent>
@@ -6446,7 +6446,7 @@
             <w:sdt>
               <w:sdtPr>
                 <w:lock w:val="contentLocked"/>
-                <w:id w:val="191283323"/>
+                <w:id w:val="-1343075933"/>
                 <w:tag w:val="goog_rdk_10"/>
               </w:sdtPr>
               <w:sdtContent>
@@ -6493,7 +6493,7 @@
             <w:sdt>
               <w:sdtPr>
                 <w:lock w:val="contentLocked"/>
-                <w:id w:val="381612821"/>
+                <w:id w:val="-2145256905"/>
                 <w:tag w:val="goog_rdk_11"/>
               </w:sdtPr>
               <w:sdtContent>
@@ -6545,7 +6545,7 @@
             <w:sdt>
               <w:sdtPr>
                 <w:lock w:val="contentLocked"/>
-                <w:id w:val="484419089"/>
+                <w:id w:val="-118425876"/>
                 <w:tag w:val="goog_rdk_12"/>
               </w:sdtPr>
               <w:sdtContent>
@@ -6592,7 +6592,7 @@
             <w:sdt>
               <w:sdtPr>
                 <w:lock w:val="contentLocked"/>
-                <w:id w:val="1156095632"/>
+                <w:id w:val="-1960313454"/>
                 <w:tag w:val="goog_rdk_13"/>
               </w:sdtPr>
               <w:sdtContent>
@@ -6644,7 +6644,7 @@
             <w:sdt>
               <w:sdtPr>
                 <w:lock w:val="contentLocked"/>
-                <w:id w:val="-1990088749"/>
+                <w:id w:val="-357948822"/>
                 <w:tag w:val="goog_rdk_14"/>
               </w:sdtPr>
               <w:sdtContent>
@@ -6691,7 +6691,7 @@
             <w:sdt>
               <w:sdtPr>
                 <w:lock w:val="contentLocked"/>
-                <w:id w:val="1481649590"/>
+                <w:id w:val="842931488"/>
                 <w:tag w:val="goog_rdk_15"/>
               </w:sdtPr>
               <w:sdtContent>
@@ -6743,7 +6743,7 @@
             <w:sdt>
               <w:sdtPr>
                 <w:lock w:val="contentLocked"/>
-                <w:id w:val="-1370464163"/>
+                <w:id w:val="1593962834"/>
                 <w:tag w:val="goog_rdk_16"/>
               </w:sdtPr>
               <w:sdtContent>
@@ -6790,7 +6790,7 @@
             <w:sdt>
               <w:sdtPr>
                 <w:lock w:val="contentLocked"/>
-                <w:id w:val="593130171"/>
+                <w:id w:val="856290144"/>
                 <w:tag w:val="goog_rdk_17"/>
               </w:sdtPr>
               <w:sdtContent>
@@ -6842,7 +6842,7 @@
             <w:sdt>
               <w:sdtPr>
                 <w:lock w:val="contentLocked"/>
-                <w:id w:val="1827464555"/>
+                <w:id w:val="274383693"/>
                 <w:tag w:val="goog_rdk_18"/>
               </w:sdtPr>
               <w:sdtContent>
@@ -6889,7 +6889,7 @@
             <w:sdt>
               <w:sdtPr>
                 <w:lock w:val="contentLocked"/>
-                <w:id w:val="289497328"/>
+                <w:id w:val="-676074532"/>
                 <w:tag w:val="goog_rdk_19"/>
               </w:sdtPr>
               <w:sdtContent>
@@ -19759,12 +19759,12 @@
           <wp:inline distB="114300" distT="114300" distL="114300" distR="114300">
             <wp:extent cx="5612130" cy="3187700"/>
             <wp:effectExtent b="0" l="0" r="0" t="0"/>
-            <wp:docPr id="25" name="image13.png"/>
+            <wp:docPr id="25" name="image10.png"/>
             <a:graphic>
               <a:graphicData uri="http://schemas.openxmlformats.org/drawingml/2006/picture">
                 <pic:pic>
                   <pic:nvPicPr>
-                    <pic:cNvPr id="0" name="image13.png"/>
+                    <pic:cNvPr id="0" name="image10.png"/>
                     <pic:cNvPicPr preferRelativeResize="0"/>
                   </pic:nvPicPr>
                   <pic:blipFill>
@@ -19794,12 +19794,12 @@
           <wp:inline distB="114300" distT="114300" distL="114300" distR="114300">
             <wp:extent cx="5612130" cy="3149600"/>
             <wp:effectExtent b="0" l="0" r="0" t="0"/>
-            <wp:docPr id="23" name="image5.png"/>
+            <wp:docPr id="23" name="image3.png"/>
             <a:graphic>
               <a:graphicData uri="http://schemas.openxmlformats.org/drawingml/2006/picture">
                 <pic:pic>
                   <pic:nvPicPr>
-                    <pic:cNvPr id="0" name="image5.png"/>
+                    <pic:cNvPr id="0" name="image3.png"/>
                     <pic:cNvPicPr preferRelativeResize="0"/>
                   </pic:nvPicPr>
                   <pic:blipFill>
@@ -19829,12 +19829,12 @@
           <wp:inline distB="114300" distT="114300" distL="114300" distR="114300">
             <wp:extent cx="5612130" cy="3175000"/>
             <wp:effectExtent b="0" l="0" r="0" t="0"/>
-            <wp:docPr id="28" name="image15.png"/>
+            <wp:docPr id="28" name="image9.png"/>
             <a:graphic>
               <a:graphicData uri="http://schemas.openxmlformats.org/drawingml/2006/picture">
                 <pic:pic>
                   <pic:nvPicPr>
-                    <pic:cNvPr id="0" name="image15.png"/>
+                    <pic:cNvPr id="0" name="image9.png"/>
                     <pic:cNvPicPr preferRelativeResize="0"/>
                   </pic:nvPicPr>
                   <pic:blipFill>
@@ -19864,12 +19864,12 @@
           <wp:inline distB="114300" distT="114300" distL="114300" distR="114300">
             <wp:extent cx="5612130" cy="3187700"/>
             <wp:effectExtent b="0" l="0" r="0" t="0"/>
-            <wp:docPr id="22" name="image17.png"/>
+            <wp:docPr id="22" name="image15.png"/>
             <a:graphic>
               <a:graphicData uri="http://schemas.openxmlformats.org/drawingml/2006/picture">
                 <pic:pic>
                   <pic:nvPicPr>
-                    <pic:cNvPr id="0" name="image17.png"/>
+                    <pic:cNvPr id="0" name="image15.png"/>
                     <pic:cNvPicPr preferRelativeResize="0"/>
                   </pic:nvPicPr>
                   <pic:blipFill>
@@ -19934,12 +19934,12 @@
           <wp:inline distB="114300" distT="114300" distL="114300" distR="114300">
             <wp:extent cx="5612130" cy="3187700"/>
             <wp:effectExtent b="0" l="0" r="0" t="0"/>
-            <wp:docPr id="26" name="image11.png"/>
+            <wp:docPr id="26" name="image17.png"/>
             <a:graphic>
               <a:graphicData uri="http://schemas.openxmlformats.org/drawingml/2006/picture">
                 <pic:pic>
                   <pic:nvPicPr>
-                    <pic:cNvPr id="0" name="image11.png"/>
+                    <pic:cNvPr id="0" name="image17.png"/>
                     <pic:cNvPicPr preferRelativeResize="0"/>
                   </pic:nvPicPr>
                   <pic:blipFill>
@@ -19969,12 +19969,12 @@
           <wp:inline distB="114300" distT="114300" distL="114300" distR="114300">
             <wp:extent cx="5612130" cy="3187700"/>
             <wp:effectExtent b="0" l="0" r="0" t="0"/>
-            <wp:docPr id="24" name="image9.png"/>
+            <wp:docPr id="24" name="image13.png"/>
             <a:graphic>
               <a:graphicData uri="http://schemas.openxmlformats.org/drawingml/2006/picture">
                 <pic:pic>
                   <pic:nvPicPr>
-                    <pic:cNvPr id="0" name="image9.png"/>
+                    <pic:cNvPr id="0" name="image13.png"/>
                     <pic:cNvPicPr preferRelativeResize="0"/>
                   </pic:nvPicPr>
                   <pic:blipFill>
@@ -20004,12 +20004,12 @@
           <wp:inline distB="114300" distT="114300" distL="114300" distR="114300">
             <wp:extent cx="5612130" cy="3187700"/>
             <wp:effectExtent b="0" l="0" r="0" t="0"/>
-            <wp:docPr id="37" name="image6.png"/>
+            <wp:docPr id="37" name="image5.png"/>
             <a:graphic>
               <a:graphicData uri="http://schemas.openxmlformats.org/drawingml/2006/picture">
                 <pic:pic>
                   <pic:nvPicPr>
-                    <pic:cNvPr id="0" name="image6.png"/>
+                    <pic:cNvPr id="0" name="image5.png"/>
                     <pic:cNvPicPr preferRelativeResize="0"/>
                   </pic:nvPicPr>
                   <pic:blipFill>
@@ -20039,12 +20039,12 @@
           <wp:inline distB="114300" distT="114300" distL="114300" distR="114300">
             <wp:extent cx="5612130" cy="3200400"/>
             <wp:effectExtent b="0" l="0" r="0" t="0"/>
-            <wp:docPr id="34" name="image7.png"/>
+            <wp:docPr id="34" name="image11.png"/>
             <a:graphic>
               <a:graphicData uri="http://schemas.openxmlformats.org/drawingml/2006/picture">
                 <pic:pic>
                   <pic:nvPicPr>
-                    <pic:cNvPr id="0" name="image7.png"/>
+                    <pic:cNvPr id="0" name="image11.png"/>
                     <pic:cNvPicPr preferRelativeResize="0"/>
                   </pic:nvPicPr>
                   <pic:blipFill>
@@ -20144,12 +20144,12 @@
           <wp:inline distB="114300" distT="114300" distL="114300" distR="114300">
             <wp:extent cx="5612130" cy="3175000"/>
             <wp:effectExtent b="0" l="0" r="0" t="0"/>
-            <wp:docPr id="36" name="image8.png"/>
+            <wp:docPr id="36" name="image2.png"/>
             <a:graphic>
               <a:graphicData uri="http://schemas.openxmlformats.org/drawingml/2006/picture">
                 <pic:pic>
                   <pic:nvPicPr>
-                    <pic:cNvPr id="0" name="image8.png"/>
+                    <pic:cNvPr id="0" name="image2.png"/>
                     <pic:cNvPicPr preferRelativeResize="0"/>
                   </pic:nvPicPr>
                   <pic:blipFill>
@@ -20179,12 +20179,12 @@
           <wp:inline distB="114300" distT="114300" distL="114300" distR="114300">
             <wp:extent cx="5612130" cy="3187700"/>
             <wp:effectExtent b="0" l="0" r="0" t="0"/>
-            <wp:docPr id="33" name="image10.png"/>
+            <wp:docPr id="33" name="image16.png"/>
             <a:graphic>
               <a:graphicData uri="http://schemas.openxmlformats.org/drawingml/2006/picture">
                 <pic:pic>
                   <pic:nvPicPr>
-                    <pic:cNvPr id="0" name="image10.png"/>
+                    <pic:cNvPr id="0" name="image16.png"/>
                     <pic:cNvPicPr preferRelativeResize="0"/>
                   </pic:nvPicPr>
                   <pic:blipFill>
@@ -20214,12 +20214,12 @@
           <wp:inline distB="114300" distT="114300" distL="114300" distR="114300">
             <wp:extent cx="5612130" cy="3175000"/>
             <wp:effectExtent b="0" l="0" r="0" t="0"/>
-            <wp:docPr id="27" name="image16.png"/>
+            <wp:docPr id="27" name="image6.png"/>
             <a:graphic>
               <a:graphicData uri="http://schemas.openxmlformats.org/drawingml/2006/picture">
                 <pic:pic>
                   <pic:nvPicPr>
-                    <pic:cNvPr id="0" name="image16.png"/>
+                    <pic:cNvPr id="0" name="image6.png"/>
                     <pic:cNvPicPr preferRelativeResize="0"/>
                   </pic:nvPicPr>
                   <pic:blipFill>
@@ -20249,12 +20249,12 @@
           <wp:inline distB="114300" distT="114300" distL="114300" distR="114300">
             <wp:extent cx="5612130" cy="3187700"/>
             <wp:effectExtent b="0" l="0" r="0" t="0"/>
-            <wp:docPr id="30" name="image2.png"/>
+            <wp:docPr id="30" name="image7.png"/>
             <a:graphic>
               <a:graphicData uri="http://schemas.openxmlformats.org/drawingml/2006/picture">
                 <pic:pic>
                   <pic:nvPicPr>
-                    <pic:cNvPr id="0" name="image2.png"/>
+                    <pic:cNvPr id="0" name="image7.png"/>
                     <pic:cNvPicPr preferRelativeResize="0"/>
                   </pic:nvPicPr>
                   <pic:blipFill>
@@ -20343,6 +20343,91 @@
         <w:rPr>
           <w:rtl w:val="0"/>
         </w:rPr>
+        <w:t xml:space="preserve">Para que el proyecto DataEasy sea considerado como aceptado y finalizado satisfactoriamente, se deben cumplir una serie de condiciones técnicas, funcionales y de gestión alineadas con los objetivos planteados desde su inicio.</w:t>
+      </w:r>
+    </w:p>
+    <w:p>
+      <w:pPr>
+        <w:rPr/>
+      </w:pPr>
+      <w:r>
+        <w:rPr>
+          <w:rtl w:val="0"/>
+        </w:rPr>
+      </w:r>
+    </w:p>
+    <w:p>
+      <w:pPr>
+        <w:rPr/>
+      </w:pPr>
+      <w:r>
+        <w:rPr>
+          <w:rtl w:val="0"/>
+        </w:rPr>
+        <w:t xml:space="preserve">En primer lugar, el sistema deberá implementar correctamente los módulos definidos en las épicas: gestión de usuarios y roles, importación y normalización de datos, control de calidad, reportes PDF/Excel, bitácora de trazabilidad y seguridad en el despliegue. Cada uno de estos componentes deberá operar de forma integrada y ser validado conforme a los criterios de aceptación establecidos en las historias de usuario.</w:t>
+      </w:r>
+    </w:p>
+    <w:p>
+      <w:pPr>
+        <w:rPr/>
+      </w:pPr>
+      <w:r>
+        <w:rPr>
+          <w:rtl w:val="0"/>
+        </w:rPr>
+      </w:r>
+    </w:p>
+    <w:p>
+      <w:pPr>
+        <w:rPr/>
+      </w:pPr>
+      <w:r>
+        <w:rPr>
+          <w:rtl w:val="0"/>
+        </w:rPr>
+        <w:t xml:space="preserve">Asimismo, será necesario realizar pruebas funcionales y técnicas que garanticen la estabilidad del sistema y la correcta ejecución de los procesos principales, como el inicio de sesión, la carga y validación de archivos, la generación de reportes y la trazabilidad de operaciones. El sistema no deberá presentar errores críticos ni inconsistencias en los datos procesados.</w:t>
+      </w:r>
+    </w:p>
+    <w:p>
+      <w:pPr>
+        <w:rPr/>
+      </w:pPr>
+      <w:r>
+        <w:rPr>
+          <w:rtl w:val="0"/>
+        </w:rPr>
+      </w:r>
+    </w:p>
+    <w:p>
+      <w:pPr>
+        <w:rPr/>
+      </w:pPr>
+      <w:r>
+        <w:rPr>
+          <w:rtl w:val="0"/>
+        </w:rPr>
+        <w:t xml:space="preserve">Otra condición indispensable es la entrega completa de la documentación del proyecto, incluyendo el acta de constitución, el documento de visión, las épicas e historias de usuario, el backlog, las estimaciones de puntos, la identificación de riesgos y la retrospectiva final. Esta documentación deberá reflejar la planificación, el seguimiento y la gestión aplicada durante los sprints.</w:t>
+      </w:r>
+    </w:p>
+    <w:p>
+      <w:pPr>
+        <w:rPr/>
+      </w:pPr>
+      <w:r>
+        <w:rPr>
+          <w:rtl w:val="0"/>
+        </w:rPr>
+      </w:r>
+    </w:p>
+    <w:p>
+      <w:pPr>
+        <w:rPr/>
+      </w:pPr>
+      <w:r>
+        <w:rPr>
+          <w:rtl w:val="0"/>
+        </w:rPr>
+        <w:t xml:space="preserve">Por último, se considerará cumplido el cierre una vez que el equipo haya presentado un producto mínimo viable funcional (PMV) junto con una demostración práctica o video demostrativo, evidenciando la aplicación de las competencias profesionales DUOC, tales como la gestión ágil de proyectos, la comunicación efectiva en equipo y la implementación de soluciones informáticas útiles y accesibles para el usuario final.</w:t>
       </w:r>
     </w:p>
     <w:p>
@@ -20575,12 +20660,12 @@
           <wp:extent cx="932815" cy="231775"/>
           <wp:effectExtent b="0" l="0" r="0" t="0"/>
           <wp:wrapSquare wrapText="bothSides" distB="0" distT="0" distL="114300" distR="114300"/>
-          <wp:docPr id="29" name="image3.png"/>
+          <wp:docPr id="29" name="image8.png"/>
           <a:graphic>
             <a:graphicData uri="http://schemas.openxmlformats.org/drawingml/2006/picture">
               <pic:pic>
                 <pic:nvPicPr>
-                  <pic:cNvPr id="0" name="image3.png"/>
+                  <pic:cNvPr id="0" name="image8.png"/>
                   <pic:cNvPicPr preferRelativeResize="0"/>
                 </pic:nvPicPr>
                 <pic:blipFill>

</xml_diff>